<commit_message>
Basic Checklist CRUD Functional
</commit_message>
<xml_diff>
--- a/Checklist_Management_Functional_Specification.docx
+++ b/Checklist_Management_Functional_Specification.docx
@@ -9,6 +9,11 @@
       <w:r>
         <w:t>Functional Specification for Checklist Management Application</w:t>
       </w:r>
+    </w:p>
+    <w:p>
+      <w:pPr>
+        <w:pStyle w:val="Heading2"/>
+      </w:pPr>
     </w:p>
     <w:p>
       <w:pPr>
@@ -149,6 +154,7 @@
         <w:pStyle w:val="Heading3"/>
       </w:pPr>
       <w:r>
+        <w:lastRenderedPageBreak/>
         <w:t>2.3 User Authentication and Permissions</w:t>
       </w:r>
     </w:p>
@@ -162,9 +168,6 @@
       </w:r>
       <w:r>
         <w:br/>
-      </w:r>
-      <w:r>
-        <w:lastRenderedPageBreak/>
         <w:t xml:space="preserve">   - Social login (Google, Facebook, Microsoft).</w:t>
       </w:r>
       <w:r>
@@ -345,6 +348,1018 @@
         <w:t xml:space="preserve"> and social logins (Google, Facebook, Microsoft).</w:t>
       </w:r>
     </w:p>
+    <w:p/>
+    <w:p>
+      <w:pPr>
+        <w:pStyle w:val="uk-paragraph"/>
+        <w:pBdr>
+          <w:top w:val="single" w:sz="2" w:space="0" w:color="auto"/>
+          <w:left w:val="single" w:sz="2" w:space="0" w:color="auto"/>
+          <w:bottom w:val="single" w:sz="2" w:space="0" w:color="auto"/>
+          <w:right w:val="single" w:sz="2" w:space="0" w:color="auto"/>
+        </w:pBdr>
+        <w:shd w:val="clear" w:color="auto" w:fill="FFFFFF"/>
+        <w:spacing w:before="0" w:beforeAutospacing="0" w:after="0" w:afterAutospacing="0"/>
+        <w:rPr>
+          <w:rFonts w:ascii="Arial" w:hAnsi="Arial" w:cs="Arial"/>
+          <w:color w:val="020817"/>
+          <w:sz w:val="27"/>
+          <w:szCs w:val="27"/>
+        </w:rPr>
+      </w:pPr>
+      <w:r>
+        <w:rPr>
+          <w:rFonts w:ascii="Arial" w:hAnsi="Arial" w:cs="Arial"/>
+          <w:color w:val="020817"/>
+          <w:sz w:val="27"/>
+          <w:szCs w:val="27"/>
+        </w:rPr>
+        <w:t>Here's the revised terminology, removing Template and updating Instance:</w:t>
+      </w:r>
+    </w:p>
+    <w:p>
+      <w:pPr>
+        <w:pStyle w:val="uk-paragraph"/>
+        <w:pBdr>
+          <w:top w:val="single" w:sz="2" w:space="0" w:color="auto"/>
+          <w:left w:val="single" w:sz="2" w:space="0" w:color="auto"/>
+          <w:bottom w:val="single" w:sz="2" w:space="0" w:color="auto"/>
+          <w:right w:val="single" w:sz="2" w:space="0" w:color="auto"/>
+        </w:pBdr>
+        <w:shd w:val="clear" w:color="auto" w:fill="FFFFFF"/>
+        <w:rPr>
+          <w:rFonts w:ascii="Arial" w:hAnsi="Arial" w:cs="Arial"/>
+          <w:color w:val="020817"/>
+          <w:sz w:val="27"/>
+          <w:szCs w:val="27"/>
+        </w:rPr>
+      </w:pPr>
+      <w:r>
+        <w:rPr>
+          <w:rStyle w:val="Strong"/>
+          <w:rFonts w:ascii="Arial" w:hAnsi="Arial" w:cs="Arial"/>
+          <w:color w:val="020817"/>
+          <w:sz w:val="27"/>
+          <w:szCs w:val="27"/>
+          <w:bdr w:val="single" w:sz="2" w:space="0" w:color="auto" w:frame="1"/>
+        </w:rPr>
+        <w:t>Core Concepts:</w:t>
+      </w:r>
+    </w:p>
+    <w:p>
+      <w:pPr>
+        <w:pStyle w:val="-mt-1"/>
+        <w:numPr>
+          <w:ilvl w:val="0"/>
+          <w:numId w:val="10"/>
+        </w:numPr>
+        <w:pBdr>
+          <w:top w:val="single" w:sz="2" w:space="0" w:color="auto"/>
+          <w:left w:val="single" w:sz="2" w:space="0" w:color="auto"/>
+          <w:bottom w:val="single" w:sz="2" w:space="0" w:color="auto"/>
+          <w:right w:val="single" w:sz="2" w:space="0" w:color="auto"/>
+        </w:pBdr>
+        <w:shd w:val="clear" w:color="auto" w:fill="FFFFFF"/>
+        <w:spacing w:after="0"/>
+        <w:rPr>
+          <w:rFonts w:ascii="Arial" w:hAnsi="Arial" w:cs="Arial"/>
+          <w:color w:val="020817"/>
+          <w:sz w:val="27"/>
+          <w:szCs w:val="27"/>
+        </w:rPr>
+      </w:pPr>
+      <w:r>
+        <w:rPr>
+          <w:rStyle w:val="Strong"/>
+          <w:rFonts w:ascii="Arial" w:hAnsi="Arial" w:cs="Arial"/>
+          <w:color w:val="020817"/>
+          <w:sz w:val="27"/>
+          <w:szCs w:val="27"/>
+          <w:bdr w:val="single" w:sz="2" w:space="0" w:color="auto" w:frame="1"/>
+        </w:rPr>
+        <w:t>Checklist</w:t>
+      </w:r>
+      <w:r>
+        <w:rPr>
+          <w:rFonts w:ascii="Arial" w:hAnsi="Arial" w:cs="Arial"/>
+          <w:color w:val="020817"/>
+          <w:sz w:val="27"/>
+          <w:szCs w:val="27"/>
+        </w:rPr>
+        <w:t>: A reusable set of steps that serves as a blueprint</w:t>
+      </w:r>
+    </w:p>
+    <w:p>
+      <w:pPr>
+        <w:pStyle w:val="-mt-1"/>
+        <w:numPr>
+          <w:ilvl w:val="0"/>
+          <w:numId w:val="10"/>
+        </w:numPr>
+        <w:pBdr>
+          <w:top w:val="single" w:sz="2" w:space="0" w:color="auto"/>
+          <w:left w:val="single" w:sz="2" w:space="0" w:color="auto"/>
+          <w:bottom w:val="single" w:sz="2" w:space="0" w:color="auto"/>
+          <w:right w:val="single" w:sz="2" w:space="0" w:color="auto"/>
+        </w:pBdr>
+        <w:shd w:val="clear" w:color="auto" w:fill="FFFFFF"/>
+        <w:spacing w:after="0"/>
+        <w:rPr>
+          <w:rFonts w:ascii="Arial" w:hAnsi="Arial" w:cs="Arial"/>
+          <w:color w:val="020817"/>
+          <w:sz w:val="27"/>
+          <w:szCs w:val="27"/>
+        </w:rPr>
+      </w:pPr>
+      <w:proofErr w:type="spellStart"/>
+      <w:r>
+        <w:rPr>
+          <w:rStyle w:val="Strong"/>
+          <w:rFonts w:ascii="Arial" w:hAnsi="Arial" w:cs="Arial"/>
+          <w:color w:val="020817"/>
+          <w:sz w:val="27"/>
+          <w:szCs w:val="27"/>
+          <w:bdr w:val="single" w:sz="2" w:space="0" w:color="auto" w:frame="1"/>
+        </w:rPr>
+        <w:t>Checklist_Instance</w:t>
+      </w:r>
+      <w:proofErr w:type="spellEnd"/>
+      <w:r>
+        <w:rPr>
+          <w:rFonts w:ascii="Arial" w:hAnsi="Arial" w:cs="Arial"/>
+          <w:color w:val="020817"/>
+          <w:sz w:val="27"/>
+          <w:szCs w:val="27"/>
+        </w:rPr>
+        <w:t>: A specific usage of a checklist for tracking actual progress</w:t>
+      </w:r>
+    </w:p>
+    <w:p>
+      <w:pPr>
+        <w:pStyle w:val="-mt-1"/>
+        <w:numPr>
+          <w:ilvl w:val="0"/>
+          <w:numId w:val="10"/>
+        </w:numPr>
+        <w:pBdr>
+          <w:top w:val="single" w:sz="2" w:space="0" w:color="auto"/>
+          <w:left w:val="single" w:sz="2" w:space="0" w:color="auto"/>
+          <w:bottom w:val="single" w:sz="2" w:space="0" w:color="auto"/>
+          <w:right w:val="single" w:sz="2" w:space="0" w:color="auto"/>
+        </w:pBdr>
+        <w:shd w:val="clear" w:color="auto" w:fill="FFFFFF"/>
+        <w:spacing w:after="0"/>
+        <w:rPr>
+          <w:rFonts w:ascii="Arial" w:hAnsi="Arial" w:cs="Arial"/>
+          <w:color w:val="020817"/>
+          <w:sz w:val="27"/>
+          <w:szCs w:val="27"/>
+        </w:rPr>
+      </w:pPr>
+      <w:r>
+        <w:rPr>
+          <w:rStyle w:val="Strong"/>
+          <w:rFonts w:ascii="Arial" w:hAnsi="Arial" w:cs="Arial"/>
+          <w:color w:val="020817"/>
+          <w:sz w:val="27"/>
+          <w:szCs w:val="27"/>
+          <w:bdr w:val="single" w:sz="2" w:space="0" w:color="auto" w:frame="1"/>
+        </w:rPr>
+        <w:t>Step</w:t>
+      </w:r>
+      <w:r>
+        <w:rPr>
+          <w:rFonts w:ascii="Arial" w:hAnsi="Arial" w:cs="Arial"/>
+          <w:color w:val="020817"/>
+          <w:sz w:val="27"/>
+          <w:szCs w:val="27"/>
+        </w:rPr>
+        <w:t xml:space="preserve">: An individual item within a checklist or </w:t>
+      </w:r>
+      <w:proofErr w:type="spellStart"/>
+      <w:r>
+        <w:rPr>
+          <w:rFonts w:ascii="Arial" w:hAnsi="Arial" w:cs="Arial"/>
+          <w:color w:val="020817"/>
+          <w:sz w:val="27"/>
+          <w:szCs w:val="27"/>
+        </w:rPr>
+        <w:t>checklist_instance</w:t>
+      </w:r>
+      <w:proofErr w:type="spellEnd"/>
+      <w:r>
+        <w:rPr>
+          <w:rFonts w:ascii="Arial" w:hAnsi="Arial" w:cs="Arial"/>
+          <w:color w:val="020817"/>
+          <w:sz w:val="27"/>
+          <w:szCs w:val="27"/>
+        </w:rPr>
+        <w:t xml:space="preserve"> that needs to be completed</w:t>
+      </w:r>
+    </w:p>
+    <w:p>
+      <w:pPr>
+        <w:pStyle w:val="uk-paragraph"/>
+        <w:pBdr>
+          <w:top w:val="single" w:sz="2" w:space="0" w:color="auto"/>
+          <w:left w:val="single" w:sz="2" w:space="0" w:color="auto"/>
+          <w:bottom w:val="single" w:sz="2" w:space="0" w:color="auto"/>
+          <w:right w:val="single" w:sz="2" w:space="0" w:color="auto"/>
+        </w:pBdr>
+        <w:shd w:val="clear" w:color="auto" w:fill="FFFFFF"/>
+        <w:rPr>
+          <w:rFonts w:ascii="Arial" w:hAnsi="Arial" w:cs="Arial"/>
+          <w:color w:val="020817"/>
+          <w:sz w:val="27"/>
+          <w:szCs w:val="27"/>
+        </w:rPr>
+      </w:pPr>
+      <w:r>
+        <w:rPr>
+          <w:rStyle w:val="Strong"/>
+          <w:rFonts w:ascii="Arial" w:hAnsi="Arial" w:cs="Arial"/>
+          <w:color w:val="020817"/>
+          <w:sz w:val="27"/>
+          <w:szCs w:val="27"/>
+          <w:bdr w:val="single" w:sz="2" w:space="0" w:color="auto" w:frame="1"/>
+        </w:rPr>
+        <w:t>Status Terms:</w:t>
+      </w:r>
+    </w:p>
+    <w:p>
+      <w:pPr>
+        <w:pStyle w:val="-mt-1"/>
+        <w:numPr>
+          <w:ilvl w:val="0"/>
+          <w:numId w:val="11"/>
+        </w:numPr>
+        <w:pBdr>
+          <w:top w:val="single" w:sz="2" w:space="0" w:color="auto"/>
+          <w:left w:val="single" w:sz="2" w:space="0" w:color="auto"/>
+          <w:bottom w:val="single" w:sz="2" w:space="0" w:color="auto"/>
+          <w:right w:val="single" w:sz="2" w:space="0" w:color="auto"/>
+        </w:pBdr>
+        <w:shd w:val="clear" w:color="auto" w:fill="FFFFFF"/>
+        <w:spacing w:after="0"/>
+        <w:rPr>
+          <w:rFonts w:ascii="Arial" w:hAnsi="Arial" w:cs="Arial"/>
+          <w:color w:val="020817"/>
+          <w:sz w:val="27"/>
+          <w:szCs w:val="27"/>
+        </w:rPr>
+      </w:pPr>
+      <w:r>
+        <w:rPr>
+          <w:rStyle w:val="Strong"/>
+          <w:rFonts w:ascii="Arial" w:hAnsi="Arial" w:cs="Arial"/>
+          <w:color w:val="020817"/>
+          <w:sz w:val="27"/>
+          <w:szCs w:val="27"/>
+          <w:bdr w:val="single" w:sz="2" w:space="0" w:color="auto" w:frame="1"/>
+        </w:rPr>
+        <w:t>Active</w:t>
+      </w:r>
+      <w:r>
+        <w:rPr>
+          <w:rFonts w:ascii="Arial" w:hAnsi="Arial" w:cs="Arial"/>
+          <w:color w:val="020817"/>
+          <w:sz w:val="27"/>
+          <w:szCs w:val="27"/>
+        </w:rPr>
+        <w:t xml:space="preserve">: A </w:t>
+      </w:r>
+      <w:proofErr w:type="spellStart"/>
+      <w:r>
+        <w:rPr>
+          <w:rFonts w:ascii="Arial" w:hAnsi="Arial" w:cs="Arial"/>
+          <w:color w:val="020817"/>
+          <w:sz w:val="27"/>
+          <w:szCs w:val="27"/>
+        </w:rPr>
+        <w:t>checklist_instance</w:t>
+      </w:r>
+      <w:proofErr w:type="spellEnd"/>
+      <w:r>
+        <w:rPr>
+          <w:rFonts w:ascii="Arial" w:hAnsi="Arial" w:cs="Arial"/>
+          <w:color w:val="020817"/>
+          <w:sz w:val="27"/>
+          <w:szCs w:val="27"/>
+        </w:rPr>
+        <w:t xml:space="preserve"> that is currently in use</w:t>
+      </w:r>
+    </w:p>
+    <w:p>
+      <w:pPr>
+        <w:pStyle w:val="-mt-1"/>
+        <w:numPr>
+          <w:ilvl w:val="0"/>
+          <w:numId w:val="11"/>
+        </w:numPr>
+        <w:pBdr>
+          <w:top w:val="single" w:sz="2" w:space="0" w:color="auto"/>
+          <w:left w:val="single" w:sz="2" w:space="0" w:color="auto"/>
+          <w:bottom w:val="single" w:sz="2" w:space="0" w:color="auto"/>
+          <w:right w:val="single" w:sz="2" w:space="0" w:color="auto"/>
+        </w:pBdr>
+        <w:shd w:val="clear" w:color="auto" w:fill="FFFFFF"/>
+        <w:spacing w:after="0"/>
+        <w:rPr>
+          <w:rFonts w:ascii="Arial" w:hAnsi="Arial" w:cs="Arial"/>
+          <w:color w:val="020817"/>
+          <w:sz w:val="27"/>
+          <w:szCs w:val="27"/>
+        </w:rPr>
+      </w:pPr>
+      <w:r>
+        <w:rPr>
+          <w:rStyle w:val="Strong"/>
+          <w:rFonts w:ascii="Arial" w:hAnsi="Arial" w:cs="Arial"/>
+          <w:color w:val="020817"/>
+          <w:sz w:val="27"/>
+          <w:szCs w:val="27"/>
+          <w:bdr w:val="single" w:sz="2" w:space="0" w:color="auto" w:frame="1"/>
+        </w:rPr>
+        <w:t>Not Started</w:t>
+      </w:r>
+      <w:r>
+        <w:rPr>
+          <w:rFonts w:ascii="Arial" w:hAnsi="Arial" w:cs="Arial"/>
+          <w:color w:val="020817"/>
+          <w:sz w:val="27"/>
+          <w:szCs w:val="27"/>
+        </w:rPr>
+        <w:t xml:space="preserve">: Initial state for </w:t>
+      </w:r>
+      <w:proofErr w:type="spellStart"/>
+      <w:r>
+        <w:rPr>
+          <w:rFonts w:ascii="Arial" w:hAnsi="Arial" w:cs="Arial"/>
+          <w:color w:val="020817"/>
+          <w:sz w:val="27"/>
+          <w:szCs w:val="27"/>
+        </w:rPr>
+        <w:t>checklist_instances</w:t>
+      </w:r>
+      <w:proofErr w:type="spellEnd"/>
+      <w:r>
+        <w:rPr>
+          <w:rFonts w:ascii="Arial" w:hAnsi="Arial" w:cs="Arial"/>
+          <w:color w:val="020817"/>
+          <w:sz w:val="27"/>
+          <w:szCs w:val="27"/>
+        </w:rPr>
+        <w:t xml:space="preserve"> or steps</w:t>
+      </w:r>
+    </w:p>
+    <w:p>
+      <w:pPr>
+        <w:pStyle w:val="-mt-1"/>
+        <w:numPr>
+          <w:ilvl w:val="0"/>
+          <w:numId w:val="11"/>
+        </w:numPr>
+        <w:pBdr>
+          <w:top w:val="single" w:sz="2" w:space="0" w:color="auto"/>
+          <w:left w:val="single" w:sz="2" w:space="0" w:color="auto"/>
+          <w:bottom w:val="single" w:sz="2" w:space="0" w:color="auto"/>
+          <w:right w:val="single" w:sz="2" w:space="0" w:color="auto"/>
+        </w:pBdr>
+        <w:shd w:val="clear" w:color="auto" w:fill="FFFFFF"/>
+        <w:spacing w:after="0"/>
+        <w:rPr>
+          <w:rFonts w:ascii="Arial" w:hAnsi="Arial" w:cs="Arial"/>
+          <w:color w:val="020817"/>
+          <w:sz w:val="27"/>
+          <w:szCs w:val="27"/>
+        </w:rPr>
+      </w:pPr>
+      <w:r>
+        <w:rPr>
+          <w:rStyle w:val="Strong"/>
+          <w:rFonts w:ascii="Arial" w:hAnsi="Arial" w:cs="Arial"/>
+          <w:color w:val="020817"/>
+          <w:sz w:val="27"/>
+          <w:szCs w:val="27"/>
+          <w:bdr w:val="single" w:sz="2" w:space="0" w:color="auto" w:frame="1"/>
+        </w:rPr>
+        <w:t>In Progress</w:t>
+      </w:r>
+      <w:r>
+        <w:rPr>
+          <w:rFonts w:ascii="Arial" w:hAnsi="Arial" w:cs="Arial"/>
+          <w:color w:val="020817"/>
+          <w:sz w:val="27"/>
+          <w:szCs w:val="27"/>
+        </w:rPr>
+        <w:t>: Work has begun on a step</w:t>
+      </w:r>
+    </w:p>
+    <w:p>
+      <w:pPr>
+        <w:pStyle w:val="-mt-1"/>
+        <w:numPr>
+          <w:ilvl w:val="0"/>
+          <w:numId w:val="11"/>
+        </w:numPr>
+        <w:pBdr>
+          <w:top w:val="single" w:sz="2" w:space="0" w:color="auto"/>
+          <w:left w:val="single" w:sz="2" w:space="0" w:color="auto"/>
+          <w:bottom w:val="single" w:sz="2" w:space="0" w:color="auto"/>
+          <w:right w:val="single" w:sz="2" w:space="0" w:color="auto"/>
+        </w:pBdr>
+        <w:shd w:val="clear" w:color="auto" w:fill="FFFFFF"/>
+        <w:spacing w:after="0"/>
+        <w:rPr>
+          <w:rFonts w:ascii="Arial" w:hAnsi="Arial" w:cs="Arial"/>
+          <w:color w:val="020817"/>
+          <w:sz w:val="27"/>
+          <w:szCs w:val="27"/>
+        </w:rPr>
+      </w:pPr>
+      <w:r>
+        <w:rPr>
+          <w:rStyle w:val="Strong"/>
+          <w:rFonts w:ascii="Arial" w:hAnsi="Arial" w:cs="Arial"/>
+          <w:color w:val="020817"/>
+          <w:sz w:val="27"/>
+          <w:szCs w:val="27"/>
+          <w:bdr w:val="single" w:sz="2" w:space="0" w:color="auto" w:frame="1"/>
+        </w:rPr>
+        <w:t>Completed</w:t>
+      </w:r>
+      <w:r>
+        <w:rPr>
+          <w:rFonts w:ascii="Arial" w:hAnsi="Arial" w:cs="Arial"/>
+          <w:color w:val="020817"/>
+          <w:sz w:val="27"/>
+          <w:szCs w:val="27"/>
+        </w:rPr>
+        <w:t xml:space="preserve">: All work is finished on a </w:t>
+      </w:r>
+      <w:proofErr w:type="spellStart"/>
+      <w:r>
+        <w:rPr>
+          <w:rFonts w:ascii="Arial" w:hAnsi="Arial" w:cs="Arial"/>
+          <w:color w:val="020817"/>
+          <w:sz w:val="27"/>
+          <w:szCs w:val="27"/>
+        </w:rPr>
+        <w:t>checklist_instance</w:t>
+      </w:r>
+      <w:proofErr w:type="spellEnd"/>
+      <w:r>
+        <w:rPr>
+          <w:rFonts w:ascii="Arial" w:hAnsi="Arial" w:cs="Arial"/>
+          <w:color w:val="020817"/>
+          <w:sz w:val="27"/>
+          <w:szCs w:val="27"/>
+        </w:rPr>
+        <w:t xml:space="preserve"> or step</w:t>
+      </w:r>
+    </w:p>
+    <w:p>
+      <w:pPr>
+        <w:pStyle w:val="uk-paragraph"/>
+        <w:pBdr>
+          <w:top w:val="single" w:sz="2" w:space="0" w:color="auto"/>
+          <w:left w:val="single" w:sz="2" w:space="0" w:color="auto"/>
+          <w:bottom w:val="single" w:sz="2" w:space="0" w:color="auto"/>
+          <w:right w:val="single" w:sz="2" w:space="0" w:color="auto"/>
+        </w:pBdr>
+        <w:shd w:val="clear" w:color="auto" w:fill="FFFFFF"/>
+        <w:rPr>
+          <w:rFonts w:ascii="Arial" w:hAnsi="Arial" w:cs="Arial"/>
+          <w:color w:val="020817"/>
+          <w:sz w:val="27"/>
+          <w:szCs w:val="27"/>
+        </w:rPr>
+      </w:pPr>
+      <w:r>
+        <w:rPr>
+          <w:rStyle w:val="Strong"/>
+          <w:rFonts w:ascii="Arial" w:hAnsi="Arial" w:cs="Arial"/>
+          <w:color w:val="020817"/>
+          <w:sz w:val="27"/>
+          <w:szCs w:val="27"/>
+          <w:bdr w:val="single" w:sz="2" w:space="0" w:color="auto" w:frame="1"/>
+        </w:rPr>
+        <w:t>User Roles:</w:t>
+      </w:r>
+    </w:p>
+    <w:p>
+      <w:pPr>
+        <w:pStyle w:val="-mt-1"/>
+        <w:numPr>
+          <w:ilvl w:val="0"/>
+          <w:numId w:val="12"/>
+        </w:numPr>
+        <w:pBdr>
+          <w:top w:val="single" w:sz="2" w:space="0" w:color="auto"/>
+          <w:left w:val="single" w:sz="2" w:space="0" w:color="auto"/>
+          <w:bottom w:val="single" w:sz="2" w:space="0" w:color="auto"/>
+          <w:right w:val="single" w:sz="2" w:space="0" w:color="auto"/>
+        </w:pBdr>
+        <w:shd w:val="clear" w:color="auto" w:fill="FFFFFF"/>
+        <w:spacing w:after="0"/>
+        <w:rPr>
+          <w:rFonts w:ascii="Arial" w:hAnsi="Arial" w:cs="Arial"/>
+          <w:color w:val="020817"/>
+          <w:sz w:val="27"/>
+          <w:szCs w:val="27"/>
+        </w:rPr>
+      </w:pPr>
+      <w:r>
+        <w:rPr>
+          <w:rStyle w:val="Strong"/>
+          <w:rFonts w:ascii="Arial" w:hAnsi="Arial" w:cs="Arial"/>
+          <w:color w:val="020817"/>
+          <w:sz w:val="27"/>
+          <w:szCs w:val="27"/>
+          <w:bdr w:val="single" w:sz="2" w:space="0" w:color="auto" w:frame="1"/>
+        </w:rPr>
+        <w:t>Creator</w:t>
+      </w:r>
+      <w:r>
+        <w:rPr>
+          <w:rFonts w:ascii="Arial" w:hAnsi="Arial" w:cs="Arial"/>
+          <w:color w:val="020817"/>
+          <w:sz w:val="27"/>
+          <w:szCs w:val="27"/>
+        </w:rPr>
+        <w:t>: User who creates a checklist</w:t>
+      </w:r>
+    </w:p>
+    <w:p>
+      <w:pPr>
+        <w:pStyle w:val="-mt-1"/>
+        <w:numPr>
+          <w:ilvl w:val="0"/>
+          <w:numId w:val="12"/>
+        </w:numPr>
+        <w:pBdr>
+          <w:top w:val="single" w:sz="2" w:space="0" w:color="auto"/>
+          <w:left w:val="single" w:sz="2" w:space="0" w:color="auto"/>
+          <w:bottom w:val="single" w:sz="2" w:space="0" w:color="auto"/>
+          <w:right w:val="single" w:sz="2" w:space="0" w:color="auto"/>
+        </w:pBdr>
+        <w:shd w:val="clear" w:color="auto" w:fill="FFFFFF"/>
+        <w:spacing w:after="0"/>
+        <w:rPr>
+          <w:rFonts w:ascii="Arial" w:hAnsi="Arial" w:cs="Arial"/>
+          <w:color w:val="020817"/>
+          <w:sz w:val="27"/>
+          <w:szCs w:val="27"/>
+        </w:rPr>
+      </w:pPr>
+      <w:r>
+        <w:rPr>
+          <w:rStyle w:val="Strong"/>
+          <w:rFonts w:ascii="Arial" w:hAnsi="Arial" w:cs="Arial"/>
+          <w:color w:val="020817"/>
+          <w:sz w:val="27"/>
+          <w:szCs w:val="27"/>
+          <w:bdr w:val="single" w:sz="2" w:space="0" w:color="auto" w:frame="1"/>
+        </w:rPr>
+        <w:t>Editor</w:t>
+      </w:r>
+      <w:r>
+        <w:rPr>
+          <w:rFonts w:ascii="Arial" w:hAnsi="Arial" w:cs="Arial"/>
+          <w:color w:val="020817"/>
+          <w:sz w:val="27"/>
+          <w:szCs w:val="27"/>
+        </w:rPr>
+        <w:t xml:space="preserve">: User with permission to modify </w:t>
+      </w:r>
+      <w:proofErr w:type="spellStart"/>
+      <w:r>
+        <w:rPr>
+          <w:rFonts w:ascii="Arial" w:hAnsi="Arial" w:cs="Arial"/>
+          <w:color w:val="020817"/>
+          <w:sz w:val="27"/>
+          <w:szCs w:val="27"/>
+        </w:rPr>
+        <w:t>checklist_instances</w:t>
+      </w:r>
+      <w:proofErr w:type="spellEnd"/>
+      <w:r>
+        <w:rPr>
+          <w:rFonts w:ascii="Arial" w:hAnsi="Arial" w:cs="Arial"/>
+          <w:color w:val="020817"/>
+          <w:sz w:val="27"/>
+          <w:szCs w:val="27"/>
+        </w:rPr>
+        <w:t xml:space="preserve"> but not status values</w:t>
+      </w:r>
+    </w:p>
+    <w:p>
+      <w:pPr>
+        <w:pStyle w:val="-mt-1"/>
+        <w:numPr>
+          <w:ilvl w:val="0"/>
+          <w:numId w:val="12"/>
+        </w:numPr>
+        <w:pBdr>
+          <w:top w:val="single" w:sz="2" w:space="0" w:color="auto"/>
+          <w:left w:val="single" w:sz="2" w:space="0" w:color="auto"/>
+          <w:bottom w:val="single" w:sz="2" w:space="0" w:color="auto"/>
+          <w:right w:val="single" w:sz="2" w:space="0" w:color="auto"/>
+        </w:pBdr>
+        <w:shd w:val="clear" w:color="auto" w:fill="FFFFFF"/>
+        <w:spacing w:after="0"/>
+        <w:rPr>
+          <w:rFonts w:ascii="Arial" w:hAnsi="Arial" w:cs="Arial"/>
+          <w:color w:val="020817"/>
+          <w:sz w:val="27"/>
+          <w:szCs w:val="27"/>
+        </w:rPr>
+      </w:pPr>
+      <w:r>
+        <w:rPr>
+          <w:rStyle w:val="Strong"/>
+          <w:rFonts w:ascii="Arial" w:hAnsi="Arial" w:cs="Arial"/>
+          <w:color w:val="020817"/>
+          <w:sz w:val="27"/>
+          <w:szCs w:val="27"/>
+          <w:bdr w:val="single" w:sz="2" w:space="0" w:color="auto" w:frame="1"/>
+        </w:rPr>
+        <w:t>Viewer</w:t>
+      </w:r>
+      <w:r>
+        <w:rPr>
+          <w:rFonts w:ascii="Arial" w:hAnsi="Arial" w:cs="Arial"/>
+          <w:color w:val="020817"/>
+          <w:sz w:val="27"/>
+          <w:szCs w:val="27"/>
+        </w:rPr>
+        <w:t>: User with read-only access</w:t>
+      </w:r>
+    </w:p>
+    <w:p>
+      <w:pPr>
+        <w:pStyle w:val="uk-paragraph"/>
+        <w:pBdr>
+          <w:top w:val="single" w:sz="2" w:space="0" w:color="auto"/>
+          <w:left w:val="single" w:sz="2" w:space="0" w:color="auto"/>
+          <w:bottom w:val="single" w:sz="2" w:space="0" w:color="auto"/>
+          <w:right w:val="single" w:sz="2" w:space="0" w:color="auto"/>
+        </w:pBdr>
+        <w:shd w:val="clear" w:color="auto" w:fill="FFFFFF"/>
+        <w:rPr>
+          <w:rFonts w:ascii="Arial" w:hAnsi="Arial" w:cs="Arial"/>
+          <w:color w:val="020817"/>
+          <w:sz w:val="27"/>
+          <w:szCs w:val="27"/>
+        </w:rPr>
+      </w:pPr>
+      <w:r>
+        <w:rPr>
+          <w:rStyle w:val="Strong"/>
+          <w:rFonts w:ascii="Arial" w:hAnsi="Arial" w:cs="Arial"/>
+          <w:color w:val="020817"/>
+          <w:sz w:val="27"/>
+          <w:szCs w:val="27"/>
+          <w:bdr w:val="single" w:sz="2" w:space="0" w:color="auto" w:frame="1"/>
+        </w:rPr>
+        <w:t>Technical Terms:</w:t>
+      </w:r>
+    </w:p>
+    <w:p>
+      <w:pPr>
+        <w:pStyle w:val="-mt-1"/>
+        <w:numPr>
+          <w:ilvl w:val="0"/>
+          <w:numId w:val="13"/>
+        </w:numPr>
+        <w:pBdr>
+          <w:top w:val="single" w:sz="2" w:space="0" w:color="auto"/>
+          <w:left w:val="single" w:sz="2" w:space="0" w:color="auto"/>
+          <w:bottom w:val="single" w:sz="2" w:space="0" w:color="auto"/>
+          <w:right w:val="single" w:sz="2" w:space="0" w:color="auto"/>
+        </w:pBdr>
+        <w:shd w:val="clear" w:color="auto" w:fill="FFFFFF"/>
+        <w:spacing w:after="0"/>
+        <w:rPr>
+          <w:rFonts w:ascii="Arial" w:hAnsi="Arial" w:cs="Arial"/>
+          <w:color w:val="020817"/>
+          <w:sz w:val="27"/>
+          <w:szCs w:val="27"/>
+        </w:rPr>
+      </w:pPr>
+      <w:proofErr w:type="spellStart"/>
+      <w:r>
+        <w:rPr>
+          <w:rStyle w:val="Strong"/>
+          <w:rFonts w:ascii="Arial" w:hAnsi="Arial" w:cs="Arial"/>
+          <w:color w:val="020817"/>
+          <w:sz w:val="27"/>
+          <w:szCs w:val="27"/>
+          <w:bdr w:val="single" w:sz="2" w:space="0" w:color="auto" w:frame="1"/>
+        </w:rPr>
+        <w:t>FastHTML</w:t>
+      </w:r>
+      <w:proofErr w:type="spellEnd"/>
+      <w:r>
+        <w:rPr>
+          <w:rFonts w:ascii="Arial" w:hAnsi="Arial" w:cs="Arial"/>
+          <w:color w:val="020817"/>
+          <w:sz w:val="27"/>
+          <w:szCs w:val="27"/>
+        </w:rPr>
+        <w:t>: The web framework we're using</w:t>
+      </w:r>
+    </w:p>
+    <w:p>
+      <w:pPr>
+        <w:pStyle w:val="-mt-1"/>
+        <w:numPr>
+          <w:ilvl w:val="0"/>
+          <w:numId w:val="13"/>
+        </w:numPr>
+        <w:pBdr>
+          <w:top w:val="single" w:sz="2" w:space="0" w:color="auto"/>
+          <w:left w:val="single" w:sz="2" w:space="0" w:color="auto"/>
+          <w:bottom w:val="single" w:sz="2" w:space="0" w:color="auto"/>
+          <w:right w:val="single" w:sz="2" w:space="0" w:color="auto"/>
+        </w:pBdr>
+        <w:shd w:val="clear" w:color="auto" w:fill="FFFFFF"/>
+        <w:spacing w:after="0"/>
+        <w:rPr>
+          <w:rFonts w:ascii="Arial" w:hAnsi="Arial" w:cs="Arial"/>
+          <w:color w:val="020817"/>
+          <w:sz w:val="27"/>
+          <w:szCs w:val="27"/>
+        </w:rPr>
+      </w:pPr>
+      <w:proofErr w:type="spellStart"/>
+      <w:r>
+        <w:rPr>
+          <w:rStyle w:val="Strong"/>
+          <w:rFonts w:ascii="Arial" w:hAnsi="Arial" w:cs="Arial"/>
+          <w:color w:val="020817"/>
+          <w:sz w:val="27"/>
+          <w:szCs w:val="27"/>
+          <w:bdr w:val="single" w:sz="2" w:space="0" w:color="auto" w:frame="1"/>
+        </w:rPr>
+        <w:t>MonsterUI</w:t>
+      </w:r>
+      <w:proofErr w:type="spellEnd"/>
+      <w:r>
+        <w:rPr>
+          <w:rFonts w:ascii="Arial" w:hAnsi="Arial" w:cs="Arial"/>
+          <w:color w:val="020817"/>
+          <w:sz w:val="27"/>
+          <w:szCs w:val="27"/>
+        </w:rPr>
+        <w:t>: UI component library for building the interface</w:t>
+      </w:r>
+    </w:p>
+    <w:p>
+      <w:pPr>
+        <w:pStyle w:val="-mt-1"/>
+        <w:numPr>
+          <w:ilvl w:val="0"/>
+          <w:numId w:val="13"/>
+        </w:numPr>
+        <w:pBdr>
+          <w:top w:val="single" w:sz="2" w:space="0" w:color="auto"/>
+          <w:left w:val="single" w:sz="2" w:space="0" w:color="auto"/>
+          <w:bottom w:val="single" w:sz="2" w:space="0" w:color="auto"/>
+          <w:right w:val="single" w:sz="2" w:space="0" w:color="auto"/>
+        </w:pBdr>
+        <w:shd w:val="clear" w:color="auto" w:fill="FFFFFF"/>
+        <w:spacing w:after="0"/>
+        <w:rPr>
+          <w:rFonts w:ascii="Arial" w:hAnsi="Arial" w:cs="Arial"/>
+          <w:color w:val="020817"/>
+          <w:sz w:val="27"/>
+          <w:szCs w:val="27"/>
+        </w:rPr>
+      </w:pPr>
+      <w:r>
+        <w:rPr>
+          <w:rStyle w:val="Strong"/>
+          <w:rFonts w:ascii="Arial" w:hAnsi="Arial" w:cs="Arial"/>
+          <w:color w:val="020817"/>
+          <w:sz w:val="27"/>
+          <w:szCs w:val="27"/>
+          <w:bdr w:val="single" w:sz="2" w:space="0" w:color="auto" w:frame="1"/>
+        </w:rPr>
+        <w:t>SQLite</w:t>
+      </w:r>
+      <w:r>
+        <w:rPr>
+          <w:rFonts w:ascii="Arial" w:hAnsi="Arial" w:cs="Arial"/>
+          <w:color w:val="020817"/>
+          <w:sz w:val="27"/>
+          <w:szCs w:val="27"/>
+        </w:rPr>
+        <w:t>: Our initial database choice</w:t>
+      </w:r>
+    </w:p>
+    <w:p>
+      <w:pPr>
+        <w:pStyle w:val="-mt-1"/>
+        <w:numPr>
+          <w:ilvl w:val="0"/>
+          <w:numId w:val="13"/>
+        </w:numPr>
+        <w:pBdr>
+          <w:top w:val="single" w:sz="2" w:space="0" w:color="auto"/>
+          <w:left w:val="single" w:sz="2" w:space="0" w:color="auto"/>
+          <w:bottom w:val="single" w:sz="2" w:space="0" w:color="auto"/>
+          <w:right w:val="single" w:sz="2" w:space="0" w:color="auto"/>
+        </w:pBdr>
+        <w:shd w:val="clear" w:color="auto" w:fill="FFFFFF"/>
+        <w:spacing w:after="0"/>
+        <w:rPr>
+          <w:rFonts w:ascii="Arial" w:hAnsi="Arial" w:cs="Arial"/>
+          <w:color w:val="020817"/>
+          <w:sz w:val="27"/>
+          <w:szCs w:val="27"/>
+        </w:rPr>
+      </w:pPr>
+      <w:r>
+        <w:rPr>
+          <w:rStyle w:val="Strong"/>
+          <w:rFonts w:ascii="Arial" w:hAnsi="Arial" w:cs="Arial"/>
+          <w:color w:val="020817"/>
+          <w:sz w:val="27"/>
+          <w:szCs w:val="27"/>
+          <w:bdr w:val="single" w:sz="2" w:space="0" w:color="auto" w:frame="1"/>
+        </w:rPr>
+        <w:t>HTMX</w:t>
+      </w:r>
+      <w:r>
+        <w:rPr>
+          <w:rFonts w:ascii="Arial" w:hAnsi="Arial" w:cs="Arial"/>
+          <w:color w:val="020817"/>
+          <w:sz w:val="27"/>
+          <w:szCs w:val="27"/>
+        </w:rPr>
+        <w:t>: Tool for dynamic UI updates</w:t>
+      </w:r>
+    </w:p>
+    <w:p>
+      <w:pPr>
+        <w:pStyle w:val="uk-paragraph"/>
+        <w:pBdr>
+          <w:top w:val="single" w:sz="2" w:space="0" w:color="auto"/>
+          <w:left w:val="single" w:sz="2" w:space="0" w:color="auto"/>
+          <w:bottom w:val="single" w:sz="2" w:space="0" w:color="auto"/>
+          <w:right w:val="single" w:sz="2" w:space="0" w:color="auto"/>
+        </w:pBdr>
+        <w:shd w:val="clear" w:color="auto" w:fill="FFFFFF"/>
+        <w:rPr>
+          <w:rFonts w:ascii="Arial" w:hAnsi="Arial" w:cs="Arial"/>
+          <w:color w:val="020817"/>
+          <w:sz w:val="27"/>
+          <w:szCs w:val="27"/>
+        </w:rPr>
+      </w:pPr>
+      <w:r>
+        <w:rPr>
+          <w:rStyle w:val="Strong"/>
+          <w:rFonts w:ascii="Arial" w:hAnsi="Arial" w:cs="Arial"/>
+          <w:color w:val="020817"/>
+          <w:sz w:val="27"/>
+          <w:szCs w:val="27"/>
+          <w:bdr w:val="single" w:sz="2" w:space="0" w:color="auto" w:frame="1"/>
+        </w:rPr>
+        <w:t>Data Structure Terms:</w:t>
+      </w:r>
+    </w:p>
+    <w:p>
+      <w:pPr>
+        <w:pStyle w:val="-mt-1"/>
+        <w:numPr>
+          <w:ilvl w:val="0"/>
+          <w:numId w:val="14"/>
+        </w:numPr>
+        <w:pBdr>
+          <w:top w:val="single" w:sz="2" w:space="0" w:color="auto"/>
+          <w:left w:val="single" w:sz="2" w:space="0" w:color="auto"/>
+          <w:bottom w:val="single" w:sz="2" w:space="0" w:color="auto"/>
+          <w:right w:val="single" w:sz="2" w:space="0" w:color="auto"/>
+        </w:pBdr>
+        <w:shd w:val="clear" w:color="auto" w:fill="FFFFFF"/>
+        <w:spacing w:after="0"/>
+        <w:rPr>
+          <w:rFonts w:ascii="Arial" w:hAnsi="Arial" w:cs="Arial"/>
+          <w:color w:val="020817"/>
+          <w:sz w:val="27"/>
+          <w:szCs w:val="27"/>
+        </w:rPr>
+      </w:pPr>
+      <w:r>
+        <w:rPr>
+          <w:rStyle w:val="Strong"/>
+          <w:rFonts w:ascii="Arial" w:hAnsi="Arial" w:cs="Arial"/>
+          <w:color w:val="020817"/>
+          <w:sz w:val="27"/>
+          <w:szCs w:val="27"/>
+          <w:bdr w:val="single" w:sz="2" w:space="0" w:color="auto" w:frame="1"/>
+        </w:rPr>
+        <w:t>Tag</w:t>
+      </w:r>
+      <w:r>
+        <w:rPr>
+          <w:rFonts w:ascii="Arial" w:hAnsi="Arial" w:cs="Arial"/>
+          <w:color w:val="020817"/>
+          <w:sz w:val="27"/>
+          <w:szCs w:val="27"/>
+        </w:rPr>
+        <w:t>: Category identifier for checklists (category, sub-category, sub-sub-category)</w:t>
+      </w:r>
+    </w:p>
+    <w:p>
+      <w:pPr>
+        <w:pStyle w:val="-mt-1"/>
+        <w:numPr>
+          <w:ilvl w:val="0"/>
+          <w:numId w:val="14"/>
+        </w:numPr>
+        <w:pBdr>
+          <w:top w:val="single" w:sz="2" w:space="0" w:color="auto"/>
+          <w:left w:val="single" w:sz="2" w:space="0" w:color="auto"/>
+          <w:bottom w:val="single" w:sz="2" w:space="0" w:color="auto"/>
+          <w:right w:val="single" w:sz="2" w:space="0" w:color="auto"/>
+        </w:pBdr>
+        <w:shd w:val="clear" w:color="auto" w:fill="FFFFFF"/>
+        <w:spacing w:after="0"/>
+        <w:rPr>
+          <w:rFonts w:ascii="Arial" w:hAnsi="Arial" w:cs="Arial"/>
+          <w:color w:val="020817"/>
+          <w:sz w:val="27"/>
+          <w:szCs w:val="27"/>
+        </w:rPr>
+      </w:pPr>
+      <w:r>
+        <w:rPr>
+          <w:rStyle w:val="Strong"/>
+          <w:rFonts w:ascii="Arial" w:hAnsi="Arial" w:cs="Arial"/>
+          <w:color w:val="020817"/>
+          <w:sz w:val="27"/>
+          <w:szCs w:val="27"/>
+          <w:bdr w:val="single" w:sz="2" w:space="0" w:color="auto" w:frame="1"/>
+        </w:rPr>
+        <w:t>Reference Material</w:t>
+      </w:r>
+      <w:r>
+        <w:rPr>
+          <w:rFonts w:ascii="Arial" w:hAnsi="Arial" w:cs="Arial"/>
+          <w:color w:val="020817"/>
+          <w:sz w:val="27"/>
+          <w:szCs w:val="27"/>
+        </w:rPr>
+        <w:t>: Links or images attached to steps</w:t>
+      </w:r>
+    </w:p>
+    <w:p>
+      <w:pPr>
+        <w:pStyle w:val="-mt-1"/>
+        <w:numPr>
+          <w:ilvl w:val="0"/>
+          <w:numId w:val="14"/>
+        </w:numPr>
+        <w:pBdr>
+          <w:top w:val="single" w:sz="2" w:space="0" w:color="auto"/>
+          <w:left w:val="single" w:sz="2" w:space="0" w:color="auto"/>
+          <w:bottom w:val="single" w:sz="2" w:space="0" w:color="auto"/>
+          <w:right w:val="single" w:sz="2" w:space="0" w:color="auto"/>
+        </w:pBdr>
+        <w:shd w:val="clear" w:color="auto" w:fill="FFFFFF"/>
+        <w:spacing w:after="0"/>
+        <w:rPr>
+          <w:rFonts w:ascii="Arial" w:hAnsi="Arial" w:cs="Arial"/>
+          <w:color w:val="020817"/>
+          <w:sz w:val="27"/>
+          <w:szCs w:val="27"/>
+        </w:rPr>
+      </w:pPr>
+      <w:r>
+        <w:rPr>
+          <w:rStyle w:val="Strong"/>
+          <w:rFonts w:ascii="Arial" w:hAnsi="Arial" w:cs="Arial"/>
+          <w:color w:val="020817"/>
+          <w:sz w:val="27"/>
+          <w:szCs w:val="27"/>
+          <w:bdr w:val="single" w:sz="2" w:space="0" w:color="auto" w:frame="1"/>
+        </w:rPr>
+        <w:t>Version</w:t>
+      </w:r>
+      <w:r>
+        <w:rPr>
+          <w:rFonts w:ascii="Arial" w:hAnsi="Arial" w:cs="Arial"/>
+          <w:color w:val="020817"/>
+          <w:sz w:val="27"/>
+          <w:szCs w:val="27"/>
+        </w:rPr>
+        <w:t>: A saved state of a checklist</w:t>
+      </w:r>
+    </w:p>
+    <w:p/>
     <w:sectPr>
       <w:pgSz w:w="12240" w:h="15840"/>
       <w:pgMar w:top="1440" w:right="1800" w:bottom="1440" w:left="1800" w:header="720" w:footer="720" w:gutter="0"/>
@@ -525,6 +1540,751 @@
       </w:pPr>
       <w:rPr>
         <w:rFonts w:ascii="Symbol" w:hAnsi="Symbol" w:hint="default"/>
+      </w:rPr>
+    </w:lvl>
+  </w:abstractNum>
+  <w:abstractNum w:abstractNumId="9" w15:restartNumberingAfterBreak="0">
+    <w:nsid w:val="18147014"/>
+    <w:multiLevelType w:val="multilevel"/>
+    <w:tmpl w:val="F2BA907E"/>
+    <w:lvl w:ilvl="0">
+      <w:start w:val="1"/>
+      <w:numFmt w:val="bullet"/>
+      <w:lvlText w:val=""/>
+      <w:lvlJc w:val="left"/>
+      <w:pPr>
+        <w:tabs>
+          <w:tab w:val="num" w:pos="720"/>
+        </w:tabs>
+        <w:ind w:left="720" w:hanging="360"/>
+      </w:pPr>
+      <w:rPr>
+        <w:rFonts w:ascii="Symbol" w:hAnsi="Symbol" w:hint="default"/>
+        <w:sz w:val="20"/>
+      </w:rPr>
+    </w:lvl>
+    <w:lvl w:ilvl="1" w:tentative="1">
+      <w:start w:val="1"/>
+      <w:numFmt w:val="bullet"/>
+      <w:lvlText w:val="o"/>
+      <w:lvlJc w:val="left"/>
+      <w:pPr>
+        <w:tabs>
+          <w:tab w:val="num" w:pos="1440"/>
+        </w:tabs>
+        <w:ind w:left="1440" w:hanging="360"/>
+      </w:pPr>
+      <w:rPr>
+        <w:rFonts w:ascii="Courier New" w:hAnsi="Courier New" w:hint="default"/>
+        <w:sz w:val="20"/>
+      </w:rPr>
+    </w:lvl>
+    <w:lvl w:ilvl="2" w:tentative="1">
+      <w:start w:val="1"/>
+      <w:numFmt w:val="bullet"/>
+      <w:lvlText w:val=""/>
+      <w:lvlJc w:val="left"/>
+      <w:pPr>
+        <w:tabs>
+          <w:tab w:val="num" w:pos="2160"/>
+        </w:tabs>
+        <w:ind w:left="2160" w:hanging="360"/>
+      </w:pPr>
+      <w:rPr>
+        <w:rFonts w:ascii="Wingdings" w:hAnsi="Wingdings" w:hint="default"/>
+        <w:sz w:val="20"/>
+      </w:rPr>
+    </w:lvl>
+    <w:lvl w:ilvl="3" w:tentative="1">
+      <w:start w:val="1"/>
+      <w:numFmt w:val="bullet"/>
+      <w:lvlText w:val=""/>
+      <w:lvlJc w:val="left"/>
+      <w:pPr>
+        <w:tabs>
+          <w:tab w:val="num" w:pos="2880"/>
+        </w:tabs>
+        <w:ind w:left="2880" w:hanging="360"/>
+      </w:pPr>
+      <w:rPr>
+        <w:rFonts w:ascii="Wingdings" w:hAnsi="Wingdings" w:hint="default"/>
+        <w:sz w:val="20"/>
+      </w:rPr>
+    </w:lvl>
+    <w:lvl w:ilvl="4" w:tentative="1">
+      <w:start w:val="1"/>
+      <w:numFmt w:val="bullet"/>
+      <w:lvlText w:val=""/>
+      <w:lvlJc w:val="left"/>
+      <w:pPr>
+        <w:tabs>
+          <w:tab w:val="num" w:pos="3600"/>
+        </w:tabs>
+        <w:ind w:left="3600" w:hanging="360"/>
+      </w:pPr>
+      <w:rPr>
+        <w:rFonts w:ascii="Wingdings" w:hAnsi="Wingdings" w:hint="default"/>
+        <w:sz w:val="20"/>
+      </w:rPr>
+    </w:lvl>
+    <w:lvl w:ilvl="5" w:tentative="1">
+      <w:start w:val="1"/>
+      <w:numFmt w:val="bullet"/>
+      <w:lvlText w:val=""/>
+      <w:lvlJc w:val="left"/>
+      <w:pPr>
+        <w:tabs>
+          <w:tab w:val="num" w:pos="4320"/>
+        </w:tabs>
+        <w:ind w:left="4320" w:hanging="360"/>
+      </w:pPr>
+      <w:rPr>
+        <w:rFonts w:ascii="Wingdings" w:hAnsi="Wingdings" w:hint="default"/>
+        <w:sz w:val="20"/>
+      </w:rPr>
+    </w:lvl>
+    <w:lvl w:ilvl="6" w:tentative="1">
+      <w:start w:val="1"/>
+      <w:numFmt w:val="bullet"/>
+      <w:lvlText w:val=""/>
+      <w:lvlJc w:val="left"/>
+      <w:pPr>
+        <w:tabs>
+          <w:tab w:val="num" w:pos="5040"/>
+        </w:tabs>
+        <w:ind w:left="5040" w:hanging="360"/>
+      </w:pPr>
+      <w:rPr>
+        <w:rFonts w:ascii="Wingdings" w:hAnsi="Wingdings" w:hint="default"/>
+        <w:sz w:val="20"/>
+      </w:rPr>
+    </w:lvl>
+    <w:lvl w:ilvl="7" w:tentative="1">
+      <w:start w:val="1"/>
+      <w:numFmt w:val="bullet"/>
+      <w:lvlText w:val=""/>
+      <w:lvlJc w:val="left"/>
+      <w:pPr>
+        <w:tabs>
+          <w:tab w:val="num" w:pos="5760"/>
+        </w:tabs>
+        <w:ind w:left="5760" w:hanging="360"/>
+      </w:pPr>
+      <w:rPr>
+        <w:rFonts w:ascii="Wingdings" w:hAnsi="Wingdings" w:hint="default"/>
+        <w:sz w:val="20"/>
+      </w:rPr>
+    </w:lvl>
+    <w:lvl w:ilvl="8" w:tentative="1">
+      <w:start w:val="1"/>
+      <w:numFmt w:val="bullet"/>
+      <w:lvlText w:val=""/>
+      <w:lvlJc w:val="left"/>
+      <w:pPr>
+        <w:tabs>
+          <w:tab w:val="num" w:pos="6480"/>
+        </w:tabs>
+        <w:ind w:left="6480" w:hanging="360"/>
+      </w:pPr>
+      <w:rPr>
+        <w:rFonts w:ascii="Wingdings" w:hAnsi="Wingdings" w:hint="default"/>
+        <w:sz w:val="20"/>
+      </w:rPr>
+    </w:lvl>
+  </w:abstractNum>
+  <w:abstractNum w:abstractNumId="10" w15:restartNumberingAfterBreak="0">
+    <w:nsid w:val="3F2B12B5"/>
+    <w:multiLevelType w:val="multilevel"/>
+    <w:tmpl w:val="AEAEDB82"/>
+    <w:lvl w:ilvl="0">
+      <w:start w:val="1"/>
+      <w:numFmt w:val="bullet"/>
+      <w:lvlText w:val=""/>
+      <w:lvlJc w:val="left"/>
+      <w:pPr>
+        <w:tabs>
+          <w:tab w:val="num" w:pos="720"/>
+        </w:tabs>
+        <w:ind w:left="720" w:hanging="360"/>
+      </w:pPr>
+      <w:rPr>
+        <w:rFonts w:ascii="Symbol" w:hAnsi="Symbol" w:hint="default"/>
+        <w:sz w:val="20"/>
+      </w:rPr>
+    </w:lvl>
+    <w:lvl w:ilvl="1" w:tentative="1">
+      <w:start w:val="1"/>
+      <w:numFmt w:val="bullet"/>
+      <w:lvlText w:val="o"/>
+      <w:lvlJc w:val="left"/>
+      <w:pPr>
+        <w:tabs>
+          <w:tab w:val="num" w:pos="1440"/>
+        </w:tabs>
+        <w:ind w:left="1440" w:hanging="360"/>
+      </w:pPr>
+      <w:rPr>
+        <w:rFonts w:ascii="Courier New" w:hAnsi="Courier New" w:hint="default"/>
+        <w:sz w:val="20"/>
+      </w:rPr>
+    </w:lvl>
+    <w:lvl w:ilvl="2" w:tentative="1">
+      <w:start w:val="1"/>
+      <w:numFmt w:val="bullet"/>
+      <w:lvlText w:val=""/>
+      <w:lvlJc w:val="left"/>
+      <w:pPr>
+        <w:tabs>
+          <w:tab w:val="num" w:pos="2160"/>
+        </w:tabs>
+        <w:ind w:left="2160" w:hanging="360"/>
+      </w:pPr>
+      <w:rPr>
+        <w:rFonts w:ascii="Wingdings" w:hAnsi="Wingdings" w:hint="default"/>
+        <w:sz w:val="20"/>
+      </w:rPr>
+    </w:lvl>
+    <w:lvl w:ilvl="3" w:tentative="1">
+      <w:start w:val="1"/>
+      <w:numFmt w:val="bullet"/>
+      <w:lvlText w:val=""/>
+      <w:lvlJc w:val="left"/>
+      <w:pPr>
+        <w:tabs>
+          <w:tab w:val="num" w:pos="2880"/>
+        </w:tabs>
+        <w:ind w:left="2880" w:hanging="360"/>
+      </w:pPr>
+      <w:rPr>
+        <w:rFonts w:ascii="Wingdings" w:hAnsi="Wingdings" w:hint="default"/>
+        <w:sz w:val="20"/>
+      </w:rPr>
+    </w:lvl>
+    <w:lvl w:ilvl="4" w:tentative="1">
+      <w:start w:val="1"/>
+      <w:numFmt w:val="bullet"/>
+      <w:lvlText w:val=""/>
+      <w:lvlJc w:val="left"/>
+      <w:pPr>
+        <w:tabs>
+          <w:tab w:val="num" w:pos="3600"/>
+        </w:tabs>
+        <w:ind w:left="3600" w:hanging="360"/>
+      </w:pPr>
+      <w:rPr>
+        <w:rFonts w:ascii="Wingdings" w:hAnsi="Wingdings" w:hint="default"/>
+        <w:sz w:val="20"/>
+      </w:rPr>
+    </w:lvl>
+    <w:lvl w:ilvl="5" w:tentative="1">
+      <w:start w:val="1"/>
+      <w:numFmt w:val="bullet"/>
+      <w:lvlText w:val=""/>
+      <w:lvlJc w:val="left"/>
+      <w:pPr>
+        <w:tabs>
+          <w:tab w:val="num" w:pos="4320"/>
+        </w:tabs>
+        <w:ind w:left="4320" w:hanging="360"/>
+      </w:pPr>
+      <w:rPr>
+        <w:rFonts w:ascii="Wingdings" w:hAnsi="Wingdings" w:hint="default"/>
+        <w:sz w:val="20"/>
+      </w:rPr>
+    </w:lvl>
+    <w:lvl w:ilvl="6" w:tentative="1">
+      <w:start w:val="1"/>
+      <w:numFmt w:val="bullet"/>
+      <w:lvlText w:val=""/>
+      <w:lvlJc w:val="left"/>
+      <w:pPr>
+        <w:tabs>
+          <w:tab w:val="num" w:pos="5040"/>
+        </w:tabs>
+        <w:ind w:left="5040" w:hanging="360"/>
+      </w:pPr>
+      <w:rPr>
+        <w:rFonts w:ascii="Wingdings" w:hAnsi="Wingdings" w:hint="default"/>
+        <w:sz w:val="20"/>
+      </w:rPr>
+    </w:lvl>
+    <w:lvl w:ilvl="7" w:tentative="1">
+      <w:start w:val="1"/>
+      <w:numFmt w:val="bullet"/>
+      <w:lvlText w:val=""/>
+      <w:lvlJc w:val="left"/>
+      <w:pPr>
+        <w:tabs>
+          <w:tab w:val="num" w:pos="5760"/>
+        </w:tabs>
+        <w:ind w:left="5760" w:hanging="360"/>
+      </w:pPr>
+      <w:rPr>
+        <w:rFonts w:ascii="Wingdings" w:hAnsi="Wingdings" w:hint="default"/>
+        <w:sz w:val="20"/>
+      </w:rPr>
+    </w:lvl>
+    <w:lvl w:ilvl="8" w:tentative="1">
+      <w:start w:val="1"/>
+      <w:numFmt w:val="bullet"/>
+      <w:lvlText w:val=""/>
+      <w:lvlJc w:val="left"/>
+      <w:pPr>
+        <w:tabs>
+          <w:tab w:val="num" w:pos="6480"/>
+        </w:tabs>
+        <w:ind w:left="6480" w:hanging="360"/>
+      </w:pPr>
+      <w:rPr>
+        <w:rFonts w:ascii="Wingdings" w:hAnsi="Wingdings" w:hint="default"/>
+        <w:sz w:val="20"/>
+      </w:rPr>
+    </w:lvl>
+  </w:abstractNum>
+  <w:abstractNum w:abstractNumId="11" w15:restartNumberingAfterBreak="0">
+    <w:nsid w:val="5EFB1B00"/>
+    <w:multiLevelType w:val="multilevel"/>
+    <w:tmpl w:val="173010D4"/>
+    <w:lvl w:ilvl="0">
+      <w:start w:val="1"/>
+      <w:numFmt w:val="bullet"/>
+      <w:lvlText w:val=""/>
+      <w:lvlJc w:val="left"/>
+      <w:pPr>
+        <w:tabs>
+          <w:tab w:val="num" w:pos="720"/>
+        </w:tabs>
+        <w:ind w:left="720" w:hanging="360"/>
+      </w:pPr>
+      <w:rPr>
+        <w:rFonts w:ascii="Symbol" w:hAnsi="Symbol" w:hint="default"/>
+        <w:sz w:val="20"/>
+      </w:rPr>
+    </w:lvl>
+    <w:lvl w:ilvl="1" w:tentative="1">
+      <w:start w:val="1"/>
+      <w:numFmt w:val="bullet"/>
+      <w:lvlText w:val="o"/>
+      <w:lvlJc w:val="left"/>
+      <w:pPr>
+        <w:tabs>
+          <w:tab w:val="num" w:pos="1440"/>
+        </w:tabs>
+        <w:ind w:left="1440" w:hanging="360"/>
+      </w:pPr>
+      <w:rPr>
+        <w:rFonts w:ascii="Courier New" w:hAnsi="Courier New" w:hint="default"/>
+        <w:sz w:val="20"/>
+      </w:rPr>
+    </w:lvl>
+    <w:lvl w:ilvl="2" w:tentative="1">
+      <w:start w:val="1"/>
+      <w:numFmt w:val="bullet"/>
+      <w:lvlText w:val=""/>
+      <w:lvlJc w:val="left"/>
+      <w:pPr>
+        <w:tabs>
+          <w:tab w:val="num" w:pos="2160"/>
+        </w:tabs>
+        <w:ind w:left="2160" w:hanging="360"/>
+      </w:pPr>
+      <w:rPr>
+        <w:rFonts w:ascii="Wingdings" w:hAnsi="Wingdings" w:hint="default"/>
+        <w:sz w:val="20"/>
+      </w:rPr>
+    </w:lvl>
+    <w:lvl w:ilvl="3" w:tentative="1">
+      <w:start w:val="1"/>
+      <w:numFmt w:val="bullet"/>
+      <w:lvlText w:val=""/>
+      <w:lvlJc w:val="left"/>
+      <w:pPr>
+        <w:tabs>
+          <w:tab w:val="num" w:pos="2880"/>
+        </w:tabs>
+        <w:ind w:left="2880" w:hanging="360"/>
+      </w:pPr>
+      <w:rPr>
+        <w:rFonts w:ascii="Wingdings" w:hAnsi="Wingdings" w:hint="default"/>
+        <w:sz w:val="20"/>
+      </w:rPr>
+    </w:lvl>
+    <w:lvl w:ilvl="4" w:tentative="1">
+      <w:start w:val="1"/>
+      <w:numFmt w:val="bullet"/>
+      <w:lvlText w:val=""/>
+      <w:lvlJc w:val="left"/>
+      <w:pPr>
+        <w:tabs>
+          <w:tab w:val="num" w:pos="3600"/>
+        </w:tabs>
+        <w:ind w:left="3600" w:hanging="360"/>
+      </w:pPr>
+      <w:rPr>
+        <w:rFonts w:ascii="Wingdings" w:hAnsi="Wingdings" w:hint="default"/>
+        <w:sz w:val="20"/>
+      </w:rPr>
+    </w:lvl>
+    <w:lvl w:ilvl="5" w:tentative="1">
+      <w:start w:val="1"/>
+      <w:numFmt w:val="bullet"/>
+      <w:lvlText w:val=""/>
+      <w:lvlJc w:val="left"/>
+      <w:pPr>
+        <w:tabs>
+          <w:tab w:val="num" w:pos="4320"/>
+        </w:tabs>
+        <w:ind w:left="4320" w:hanging="360"/>
+      </w:pPr>
+      <w:rPr>
+        <w:rFonts w:ascii="Wingdings" w:hAnsi="Wingdings" w:hint="default"/>
+        <w:sz w:val="20"/>
+      </w:rPr>
+    </w:lvl>
+    <w:lvl w:ilvl="6" w:tentative="1">
+      <w:start w:val="1"/>
+      <w:numFmt w:val="bullet"/>
+      <w:lvlText w:val=""/>
+      <w:lvlJc w:val="left"/>
+      <w:pPr>
+        <w:tabs>
+          <w:tab w:val="num" w:pos="5040"/>
+        </w:tabs>
+        <w:ind w:left="5040" w:hanging="360"/>
+      </w:pPr>
+      <w:rPr>
+        <w:rFonts w:ascii="Wingdings" w:hAnsi="Wingdings" w:hint="default"/>
+        <w:sz w:val="20"/>
+      </w:rPr>
+    </w:lvl>
+    <w:lvl w:ilvl="7" w:tentative="1">
+      <w:start w:val="1"/>
+      <w:numFmt w:val="bullet"/>
+      <w:lvlText w:val=""/>
+      <w:lvlJc w:val="left"/>
+      <w:pPr>
+        <w:tabs>
+          <w:tab w:val="num" w:pos="5760"/>
+        </w:tabs>
+        <w:ind w:left="5760" w:hanging="360"/>
+      </w:pPr>
+      <w:rPr>
+        <w:rFonts w:ascii="Wingdings" w:hAnsi="Wingdings" w:hint="default"/>
+        <w:sz w:val="20"/>
+      </w:rPr>
+    </w:lvl>
+    <w:lvl w:ilvl="8" w:tentative="1">
+      <w:start w:val="1"/>
+      <w:numFmt w:val="bullet"/>
+      <w:lvlText w:val=""/>
+      <w:lvlJc w:val="left"/>
+      <w:pPr>
+        <w:tabs>
+          <w:tab w:val="num" w:pos="6480"/>
+        </w:tabs>
+        <w:ind w:left="6480" w:hanging="360"/>
+      </w:pPr>
+      <w:rPr>
+        <w:rFonts w:ascii="Wingdings" w:hAnsi="Wingdings" w:hint="default"/>
+        <w:sz w:val="20"/>
+      </w:rPr>
+    </w:lvl>
+  </w:abstractNum>
+  <w:abstractNum w:abstractNumId="12" w15:restartNumberingAfterBreak="0">
+    <w:nsid w:val="6A1B4FEB"/>
+    <w:multiLevelType w:val="multilevel"/>
+    <w:tmpl w:val="796E08B8"/>
+    <w:lvl w:ilvl="0">
+      <w:start w:val="1"/>
+      <w:numFmt w:val="bullet"/>
+      <w:lvlText w:val=""/>
+      <w:lvlJc w:val="left"/>
+      <w:pPr>
+        <w:tabs>
+          <w:tab w:val="num" w:pos="720"/>
+        </w:tabs>
+        <w:ind w:left="720" w:hanging="360"/>
+      </w:pPr>
+      <w:rPr>
+        <w:rFonts w:ascii="Symbol" w:hAnsi="Symbol" w:hint="default"/>
+        <w:sz w:val="20"/>
+      </w:rPr>
+    </w:lvl>
+    <w:lvl w:ilvl="1" w:tentative="1">
+      <w:start w:val="1"/>
+      <w:numFmt w:val="bullet"/>
+      <w:lvlText w:val="o"/>
+      <w:lvlJc w:val="left"/>
+      <w:pPr>
+        <w:tabs>
+          <w:tab w:val="num" w:pos="1440"/>
+        </w:tabs>
+        <w:ind w:left="1440" w:hanging="360"/>
+      </w:pPr>
+      <w:rPr>
+        <w:rFonts w:ascii="Courier New" w:hAnsi="Courier New" w:hint="default"/>
+        <w:sz w:val="20"/>
+      </w:rPr>
+    </w:lvl>
+    <w:lvl w:ilvl="2" w:tentative="1">
+      <w:start w:val="1"/>
+      <w:numFmt w:val="bullet"/>
+      <w:lvlText w:val=""/>
+      <w:lvlJc w:val="left"/>
+      <w:pPr>
+        <w:tabs>
+          <w:tab w:val="num" w:pos="2160"/>
+        </w:tabs>
+        <w:ind w:left="2160" w:hanging="360"/>
+      </w:pPr>
+      <w:rPr>
+        <w:rFonts w:ascii="Wingdings" w:hAnsi="Wingdings" w:hint="default"/>
+        <w:sz w:val="20"/>
+      </w:rPr>
+    </w:lvl>
+    <w:lvl w:ilvl="3" w:tentative="1">
+      <w:start w:val="1"/>
+      <w:numFmt w:val="bullet"/>
+      <w:lvlText w:val=""/>
+      <w:lvlJc w:val="left"/>
+      <w:pPr>
+        <w:tabs>
+          <w:tab w:val="num" w:pos="2880"/>
+        </w:tabs>
+        <w:ind w:left="2880" w:hanging="360"/>
+      </w:pPr>
+      <w:rPr>
+        <w:rFonts w:ascii="Wingdings" w:hAnsi="Wingdings" w:hint="default"/>
+        <w:sz w:val="20"/>
+      </w:rPr>
+    </w:lvl>
+    <w:lvl w:ilvl="4" w:tentative="1">
+      <w:start w:val="1"/>
+      <w:numFmt w:val="bullet"/>
+      <w:lvlText w:val=""/>
+      <w:lvlJc w:val="left"/>
+      <w:pPr>
+        <w:tabs>
+          <w:tab w:val="num" w:pos="3600"/>
+        </w:tabs>
+        <w:ind w:left="3600" w:hanging="360"/>
+      </w:pPr>
+      <w:rPr>
+        <w:rFonts w:ascii="Wingdings" w:hAnsi="Wingdings" w:hint="default"/>
+        <w:sz w:val="20"/>
+      </w:rPr>
+    </w:lvl>
+    <w:lvl w:ilvl="5" w:tentative="1">
+      <w:start w:val="1"/>
+      <w:numFmt w:val="bullet"/>
+      <w:lvlText w:val=""/>
+      <w:lvlJc w:val="left"/>
+      <w:pPr>
+        <w:tabs>
+          <w:tab w:val="num" w:pos="4320"/>
+        </w:tabs>
+        <w:ind w:left="4320" w:hanging="360"/>
+      </w:pPr>
+      <w:rPr>
+        <w:rFonts w:ascii="Wingdings" w:hAnsi="Wingdings" w:hint="default"/>
+        <w:sz w:val="20"/>
+      </w:rPr>
+    </w:lvl>
+    <w:lvl w:ilvl="6" w:tentative="1">
+      <w:start w:val="1"/>
+      <w:numFmt w:val="bullet"/>
+      <w:lvlText w:val=""/>
+      <w:lvlJc w:val="left"/>
+      <w:pPr>
+        <w:tabs>
+          <w:tab w:val="num" w:pos="5040"/>
+        </w:tabs>
+        <w:ind w:left="5040" w:hanging="360"/>
+      </w:pPr>
+      <w:rPr>
+        <w:rFonts w:ascii="Wingdings" w:hAnsi="Wingdings" w:hint="default"/>
+        <w:sz w:val="20"/>
+      </w:rPr>
+    </w:lvl>
+    <w:lvl w:ilvl="7" w:tentative="1">
+      <w:start w:val="1"/>
+      <w:numFmt w:val="bullet"/>
+      <w:lvlText w:val=""/>
+      <w:lvlJc w:val="left"/>
+      <w:pPr>
+        <w:tabs>
+          <w:tab w:val="num" w:pos="5760"/>
+        </w:tabs>
+        <w:ind w:left="5760" w:hanging="360"/>
+      </w:pPr>
+      <w:rPr>
+        <w:rFonts w:ascii="Wingdings" w:hAnsi="Wingdings" w:hint="default"/>
+        <w:sz w:val="20"/>
+      </w:rPr>
+    </w:lvl>
+    <w:lvl w:ilvl="8" w:tentative="1">
+      <w:start w:val="1"/>
+      <w:numFmt w:val="bullet"/>
+      <w:lvlText w:val=""/>
+      <w:lvlJc w:val="left"/>
+      <w:pPr>
+        <w:tabs>
+          <w:tab w:val="num" w:pos="6480"/>
+        </w:tabs>
+        <w:ind w:left="6480" w:hanging="360"/>
+      </w:pPr>
+      <w:rPr>
+        <w:rFonts w:ascii="Wingdings" w:hAnsi="Wingdings" w:hint="default"/>
+        <w:sz w:val="20"/>
+      </w:rPr>
+    </w:lvl>
+  </w:abstractNum>
+  <w:abstractNum w:abstractNumId="13" w15:restartNumberingAfterBreak="0">
+    <w:nsid w:val="736238C7"/>
+    <w:multiLevelType w:val="multilevel"/>
+    <w:tmpl w:val="D3A272CC"/>
+    <w:lvl w:ilvl="0">
+      <w:start w:val="1"/>
+      <w:numFmt w:val="bullet"/>
+      <w:lvlText w:val=""/>
+      <w:lvlJc w:val="left"/>
+      <w:pPr>
+        <w:tabs>
+          <w:tab w:val="num" w:pos="720"/>
+        </w:tabs>
+        <w:ind w:left="720" w:hanging="360"/>
+      </w:pPr>
+      <w:rPr>
+        <w:rFonts w:ascii="Symbol" w:hAnsi="Symbol" w:hint="default"/>
+        <w:sz w:val="20"/>
+      </w:rPr>
+    </w:lvl>
+    <w:lvl w:ilvl="1" w:tentative="1">
+      <w:start w:val="1"/>
+      <w:numFmt w:val="bullet"/>
+      <w:lvlText w:val="o"/>
+      <w:lvlJc w:val="left"/>
+      <w:pPr>
+        <w:tabs>
+          <w:tab w:val="num" w:pos="1440"/>
+        </w:tabs>
+        <w:ind w:left="1440" w:hanging="360"/>
+      </w:pPr>
+      <w:rPr>
+        <w:rFonts w:ascii="Courier New" w:hAnsi="Courier New" w:hint="default"/>
+        <w:sz w:val="20"/>
+      </w:rPr>
+    </w:lvl>
+    <w:lvl w:ilvl="2" w:tentative="1">
+      <w:start w:val="1"/>
+      <w:numFmt w:val="bullet"/>
+      <w:lvlText w:val=""/>
+      <w:lvlJc w:val="left"/>
+      <w:pPr>
+        <w:tabs>
+          <w:tab w:val="num" w:pos="2160"/>
+        </w:tabs>
+        <w:ind w:left="2160" w:hanging="360"/>
+      </w:pPr>
+      <w:rPr>
+        <w:rFonts w:ascii="Wingdings" w:hAnsi="Wingdings" w:hint="default"/>
+        <w:sz w:val="20"/>
+      </w:rPr>
+    </w:lvl>
+    <w:lvl w:ilvl="3" w:tentative="1">
+      <w:start w:val="1"/>
+      <w:numFmt w:val="bullet"/>
+      <w:lvlText w:val=""/>
+      <w:lvlJc w:val="left"/>
+      <w:pPr>
+        <w:tabs>
+          <w:tab w:val="num" w:pos="2880"/>
+        </w:tabs>
+        <w:ind w:left="2880" w:hanging="360"/>
+      </w:pPr>
+      <w:rPr>
+        <w:rFonts w:ascii="Wingdings" w:hAnsi="Wingdings" w:hint="default"/>
+        <w:sz w:val="20"/>
+      </w:rPr>
+    </w:lvl>
+    <w:lvl w:ilvl="4" w:tentative="1">
+      <w:start w:val="1"/>
+      <w:numFmt w:val="bullet"/>
+      <w:lvlText w:val=""/>
+      <w:lvlJc w:val="left"/>
+      <w:pPr>
+        <w:tabs>
+          <w:tab w:val="num" w:pos="3600"/>
+        </w:tabs>
+        <w:ind w:left="3600" w:hanging="360"/>
+      </w:pPr>
+      <w:rPr>
+        <w:rFonts w:ascii="Wingdings" w:hAnsi="Wingdings" w:hint="default"/>
+        <w:sz w:val="20"/>
+      </w:rPr>
+    </w:lvl>
+    <w:lvl w:ilvl="5" w:tentative="1">
+      <w:start w:val="1"/>
+      <w:numFmt w:val="bullet"/>
+      <w:lvlText w:val=""/>
+      <w:lvlJc w:val="left"/>
+      <w:pPr>
+        <w:tabs>
+          <w:tab w:val="num" w:pos="4320"/>
+        </w:tabs>
+        <w:ind w:left="4320" w:hanging="360"/>
+      </w:pPr>
+      <w:rPr>
+        <w:rFonts w:ascii="Wingdings" w:hAnsi="Wingdings" w:hint="default"/>
+        <w:sz w:val="20"/>
+      </w:rPr>
+    </w:lvl>
+    <w:lvl w:ilvl="6" w:tentative="1">
+      <w:start w:val="1"/>
+      <w:numFmt w:val="bullet"/>
+      <w:lvlText w:val=""/>
+      <w:lvlJc w:val="left"/>
+      <w:pPr>
+        <w:tabs>
+          <w:tab w:val="num" w:pos="5040"/>
+        </w:tabs>
+        <w:ind w:left="5040" w:hanging="360"/>
+      </w:pPr>
+      <w:rPr>
+        <w:rFonts w:ascii="Wingdings" w:hAnsi="Wingdings" w:hint="default"/>
+        <w:sz w:val="20"/>
+      </w:rPr>
+    </w:lvl>
+    <w:lvl w:ilvl="7" w:tentative="1">
+      <w:start w:val="1"/>
+      <w:numFmt w:val="bullet"/>
+      <w:lvlText w:val=""/>
+      <w:lvlJc w:val="left"/>
+      <w:pPr>
+        <w:tabs>
+          <w:tab w:val="num" w:pos="5760"/>
+        </w:tabs>
+        <w:ind w:left="5760" w:hanging="360"/>
+      </w:pPr>
+      <w:rPr>
+        <w:rFonts w:ascii="Wingdings" w:hAnsi="Wingdings" w:hint="default"/>
+        <w:sz w:val="20"/>
+      </w:rPr>
+    </w:lvl>
+    <w:lvl w:ilvl="8" w:tentative="1">
+      <w:start w:val="1"/>
+      <w:numFmt w:val="bullet"/>
+      <w:lvlText w:val=""/>
+      <w:lvlJc w:val="left"/>
+      <w:pPr>
+        <w:tabs>
+          <w:tab w:val="num" w:pos="6480"/>
+        </w:tabs>
+        <w:ind w:left="6480" w:hanging="360"/>
+      </w:pPr>
+      <w:rPr>
+        <w:rFonts w:ascii="Wingdings" w:hAnsi="Wingdings" w:hint="default"/>
+        <w:sz w:val="20"/>
       </w:rPr>
     </w:lvl>
   </w:abstractNum>
@@ -554,6 +2314,21 @@
   </w:num>
   <w:num w:numId="9" w16cid:durableId="1843081145">
     <w:abstractNumId w:val="0"/>
+  </w:num>
+  <w:num w:numId="10" w16cid:durableId="106581240">
+    <w:abstractNumId w:val="11"/>
+  </w:num>
+  <w:num w:numId="11" w16cid:durableId="1413503030">
+    <w:abstractNumId w:val="9"/>
+  </w:num>
+  <w:num w:numId="12" w16cid:durableId="1775394638">
+    <w:abstractNumId w:val="12"/>
+  </w:num>
+  <w:num w:numId="13" w16cid:durableId="1046023463">
+    <w:abstractNumId w:val="13"/>
+  </w:num>
+  <w:num w:numId="14" w16cid:durableId="1627850023">
+    <w:abstractNumId w:val="10"/>
   </w:num>
 </w:numbering>
 </file>
@@ -11938,6 +13713,32 @@
       </w:tcPr>
     </w:tblStylePr>
   </w:style>
+  <w:style w:type="paragraph" w:customStyle="1" w:styleId="uk-paragraph">
+    <w:name w:val="uk-paragraph"/>
+    <w:basedOn w:val="Normal"/>
+    <w:rsid w:val="009D46BC"/>
+    <w:pPr>
+      <w:spacing w:before="100" w:beforeAutospacing="1" w:after="100" w:afterAutospacing="1" w:line="240" w:lineRule="auto"/>
+    </w:pPr>
+    <w:rPr>
+      <w:rFonts w:ascii="Times New Roman" w:eastAsia="Times New Roman" w:hAnsi="Times New Roman" w:cs="Times New Roman"/>
+      <w:sz w:val="24"/>
+      <w:szCs w:val="24"/>
+    </w:rPr>
+  </w:style>
+  <w:style w:type="paragraph" w:customStyle="1" w:styleId="-mt-1">
+    <w:name w:val="!-mt-1"/>
+    <w:basedOn w:val="Normal"/>
+    <w:rsid w:val="009D46BC"/>
+    <w:pPr>
+      <w:spacing w:before="100" w:beforeAutospacing="1" w:after="100" w:afterAutospacing="1" w:line="240" w:lineRule="auto"/>
+    </w:pPr>
+    <w:rPr>
+      <w:rFonts w:ascii="Times New Roman" w:eastAsia="Times New Roman" w:hAnsi="Times New Roman" w:cs="Times New Roman"/>
+      <w:sz w:val="24"/>
+      <w:szCs w:val="24"/>
+    </w:rPr>
+  </w:style>
 </w:styles>
 </file>
 

</xml_diff>